<commit_message>
my final resume that will land me a good job in remote company
</commit_message>
<xml_diff>
--- a/entry_level_resume.docx
+++ b/entry_level_resume.docx
@@ -81,16 +81,7 @@
     <w:p/>
     <w:p>
       <w:r>
-        <w:t>Computer Science Student wi</w:t>
-      </w:r>
-      <w:r>
-        <w:t>th experience in web development</w:t>
-      </w:r>
-      <w:r>
-        <w:t xml:space="preserve"> seeking challenging full-time position. Strong Javascript programming skills</w:t>
-      </w:r>
-      <w:r>
-        <w:t>.</w:t>
+        <w:t>Computer Science Student with experience in web development seeking challenging full-time position. Strong Javascript programming skills.</w:t>
       </w:r>
     </w:p>
     <w:p>
@@ -120,12 +111,8 @@
       <w:r>
         <w:t>(2020-2024)</w:t>
       </w:r>
-      <w:bookmarkStart w:id="0" w:name="_GoBack"/>
-      <w:bookmarkEnd w:id="0"/>
       <w:r>
         <w:tab/>
-      </w:r>
-      <w:r>
         <w:t xml:space="preserve">     </w:t>
       </w:r>
       <w:r>
@@ -175,6 +162,8 @@
         </w:rPr>
         <w:t>SKILLS</w:t>
       </w:r>
+      <w:bookmarkStart w:id="0" w:name="_GoBack"/>
+      <w:bookmarkEnd w:id="0"/>
     </w:p>
     <w:p>
       <w:pPr>
@@ -397,6 +386,10 @@
           <w:bottom w:val="single" w:sz="4" w:space="1" w:color="000000" w:themeColor="text1"/>
         </w:pBdr>
         <w:spacing w:before="240" w:after="240"/>
+        <w:rPr>
+          <w:sz w:val="36"/>
+          <w:szCs w:val="36"/>
+        </w:rPr>
       </w:pPr>
       <w:r>
         <w:rPr>
@@ -415,6 +408,316 @@
       <w:r>
         <w:tab/>
       </w:r>
+    </w:p>
+    <w:p>
+      <w:pPr>
+        <w:tabs>
+          <w:tab w:val="left" w:pos="2880"/>
+        </w:tabs>
+      </w:pPr>
+      <w:r>
+        <w:tab/>
+      </w:r>
+      <w:r>
+        <w:rPr>
+          <w:b/>
+          <w:bCs/>
+        </w:rPr>
+        <w:t xml:space="preserve">Title </w:t>
+      </w:r>
+      <w:r>
+        <w:rPr>
+          <w:bCs/>
+        </w:rPr>
+        <w:t>File Sharing Application</w:t>
+      </w:r>
+    </w:p>
+    <w:p>
+      <w:pPr>
+        <w:pStyle w:val="ListParagraph"/>
+        <w:numPr>
+          <w:ilvl w:val="0"/>
+          <w:numId w:val="2"/>
+        </w:numPr>
+        <w:tabs>
+          <w:tab w:val="left" w:pos="2880"/>
+        </w:tabs>
+      </w:pPr>
+      <w:r>
+        <w:t xml:space="preserve">It helps to share file over the </w:t>
+      </w:r>
+      <w:proofErr w:type="gramStart"/>
+      <w:r>
+        <w:t>peer to peer</w:t>
+      </w:r>
+      <w:proofErr w:type="gramEnd"/>
+      <w:r>
+        <w:t xml:space="preserve"> connection without the need of any server between those two endpoints</w:t>
+      </w:r>
+      <w:r>
+        <w:t>.</w:t>
+      </w:r>
+    </w:p>
+    <w:p>
+      <w:pPr>
+        <w:pStyle w:val="ListParagraph"/>
+        <w:numPr>
+          <w:ilvl w:val="0"/>
+          <w:numId w:val="2"/>
+        </w:numPr>
+        <w:tabs>
+          <w:tab w:val="left" w:pos="2880"/>
+        </w:tabs>
+      </w:pPr>
+      <w:r>
+        <w:t xml:space="preserve">Used HTML, CSS, JavaScript, </w:t>
+      </w:r>
+      <w:proofErr w:type="spellStart"/>
+      <w:r>
+        <w:t>WebRTC</w:t>
+      </w:r>
+      <w:proofErr w:type="spellEnd"/>
+      <w:r>
+        <w:t xml:space="preserve"> and </w:t>
+      </w:r>
+      <w:proofErr w:type="spellStart"/>
+      <w:r>
+        <w:t>PeerJS</w:t>
+      </w:r>
+      <w:proofErr w:type="spellEnd"/>
+    </w:p>
+    <w:p>
+      <w:pPr>
+        <w:tabs>
+          <w:tab w:val="left" w:pos="2880"/>
+        </w:tabs>
+      </w:pPr>
+    </w:p>
+    <w:p>
+      <w:pPr>
+        <w:tabs>
+          <w:tab w:val="left" w:pos="2880"/>
+        </w:tabs>
+      </w:pPr>
+      <w:r>
+        <w:tab/>
+      </w:r>
+      <w:r>
+        <w:rPr>
+          <w:b/>
+          <w:bCs/>
+        </w:rPr>
+        <w:t xml:space="preserve">Title </w:t>
+      </w:r>
+      <w:r>
+        <w:rPr>
+          <w:bCs/>
+        </w:rPr>
+        <w:t>Video calling</w:t>
+      </w:r>
+      <w:r>
+        <w:rPr>
+          <w:bCs/>
+        </w:rPr>
+        <w:t xml:space="preserve"> Application</w:t>
+      </w:r>
+    </w:p>
+    <w:p>
+      <w:pPr>
+        <w:pStyle w:val="ListParagraph"/>
+        <w:numPr>
+          <w:ilvl w:val="0"/>
+          <w:numId w:val="2"/>
+        </w:numPr>
+        <w:tabs>
+          <w:tab w:val="left" w:pos="2880"/>
+        </w:tabs>
+      </w:pPr>
+      <w:r>
+        <w:t xml:space="preserve">It helps in connection two </w:t>
+      </w:r>
+      <w:proofErr w:type="spellStart"/>
+      <w:r>
+        <w:t>two</w:t>
+      </w:r>
+      <w:proofErr w:type="spellEnd"/>
+      <w:r>
+        <w:t xml:space="preserve"> peer and let them </w:t>
+      </w:r>
+      <w:r>
+        <w:t>share</w:t>
+      </w:r>
+      <w:r>
+        <w:t xml:space="preserve"> their media stream with each other without the use of any server between </w:t>
+      </w:r>
+      <w:proofErr w:type="gramStart"/>
+      <w:r>
+        <w:t>them which</w:t>
+      </w:r>
+      <w:proofErr w:type="gramEnd"/>
+      <w:r>
+        <w:t xml:space="preserve"> makes the video calling quality better</w:t>
+      </w:r>
+      <w:r>
+        <w:t>.</w:t>
+      </w:r>
+    </w:p>
+    <w:p>
+      <w:pPr>
+        <w:pStyle w:val="ListParagraph"/>
+        <w:numPr>
+          <w:ilvl w:val="0"/>
+          <w:numId w:val="2"/>
+        </w:numPr>
+        <w:tabs>
+          <w:tab w:val="left" w:pos="2880"/>
+        </w:tabs>
+      </w:pPr>
+      <w:r>
+        <w:t xml:space="preserve">Used HTML, CSS, </w:t>
+      </w:r>
+      <w:r>
+        <w:t>JavaScript</w:t>
+      </w:r>
+      <w:r>
+        <w:t xml:space="preserve">, </w:t>
+      </w:r>
+      <w:proofErr w:type="spellStart"/>
+      <w:r>
+        <w:t>WebRTC</w:t>
+      </w:r>
+      <w:proofErr w:type="spellEnd"/>
+      <w:r>
+        <w:t xml:space="preserve"> and </w:t>
+      </w:r>
+      <w:proofErr w:type="spellStart"/>
+      <w:r>
+        <w:t>PeerJS</w:t>
+      </w:r>
+      <w:proofErr w:type="spellEnd"/>
+    </w:p>
+    <w:p>
+      <w:pPr>
+        <w:tabs>
+          <w:tab w:val="left" w:pos="2880"/>
+        </w:tabs>
+      </w:pPr>
+    </w:p>
+    <w:p>
+      <w:pPr>
+        <w:pStyle w:val="ListParagraph"/>
+        <w:tabs>
+          <w:tab w:val="left" w:pos="2880"/>
+        </w:tabs>
+        <w:ind w:left="3600"/>
+      </w:pPr>
+    </w:p>
+    <w:p>
+      <w:pPr>
+        <w:tabs>
+          <w:tab w:val="left" w:pos="2880"/>
+        </w:tabs>
+      </w:pPr>
+      <w:r>
+        <w:tab/>
+      </w:r>
+      <w:r>
+        <w:rPr>
+          <w:b/>
+          <w:bCs/>
+        </w:rPr>
+        <w:t xml:space="preserve">Title </w:t>
+      </w:r>
+      <w:r>
+        <w:rPr>
+          <w:bCs/>
+        </w:rPr>
+        <w:t>Articles posting website</w:t>
+      </w:r>
+    </w:p>
+    <w:p>
+      <w:pPr>
+        <w:pStyle w:val="ListParagraph"/>
+        <w:numPr>
+          <w:ilvl w:val="0"/>
+          <w:numId w:val="2"/>
+        </w:numPr>
+        <w:tabs>
+          <w:tab w:val="left" w:pos="2880"/>
+        </w:tabs>
+      </w:pPr>
+      <w:r>
+        <w:t xml:space="preserve">It has a feed like section where all the articles </w:t>
+      </w:r>
+      <w:proofErr w:type="gramStart"/>
+      <w:r>
+        <w:t>can be seen</w:t>
+      </w:r>
+      <w:proofErr w:type="gramEnd"/>
+      <w:r>
+        <w:t>.</w:t>
+      </w:r>
+    </w:p>
+    <w:p>
+      <w:pPr>
+        <w:pStyle w:val="ListParagraph"/>
+        <w:numPr>
+          <w:ilvl w:val="0"/>
+          <w:numId w:val="2"/>
+        </w:numPr>
+        <w:tabs>
+          <w:tab w:val="left" w:pos="2880"/>
+        </w:tabs>
+      </w:pPr>
+      <w:r>
+        <w:t xml:space="preserve">Used HTML, CSS, </w:t>
+      </w:r>
+      <w:r>
+        <w:t>JavaScript</w:t>
+      </w:r>
+      <w:r>
+        <w:t xml:space="preserve">, </w:t>
+      </w:r>
+      <w:proofErr w:type="spellStart"/>
+      <w:r>
+        <w:t>ReactJS</w:t>
+      </w:r>
+      <w:proofErr w:type="spellEnd"/>
+      <w:r>
+        <w:t xml:space="preserve">, </w:t>
+      </w:r>
+      <w:proofErr w:type="spellStart"/>
+      <w:r>
+        <w:t>NodeJS</w:t>
+      </w:r>
+      <w:proofErr w:type="spellEnd"/>
+      <w:r>
+        <w:t xml:space="preserve"> and MongoDB</w:t>
+      </w:r>
+    </w:p>
+    <w:p>
+      <w:pPr>
+        <w:tabs>
+          <w:tab w:val="left" w:pos="2880"/>
+        </w:tabs>
+      </w:pPr>
+    </w:p>
+    <w:p>
+      <w:pPr>
+        <w:tabs>
+          <w:tab w:val="left" w:pos="2880"/>
+        </w:tabs>
+      </w:pPr>
+    </w:p>
+    <w:p>
+      <w:pPr>
+        <w:tabs>
+          <w:tab w:val="left" w:pos="2880"/>
+        </w:tabs>
+      </w:pPr>
+      <w:r>
+        <w:tab/>
+      </w:r>
       <w:r>
         <w:rPr>
           <w:b/>
@@ -426,7 +729,7 @@
         <w:t xml:space="preserve"> </w:t>
       </w:r>
       <w:r>
-        <w:t>Real Time weather Application</w:t>
+        <w:t>SMS sending website</w:t>
       </w:r>
     </w:p>
     <w:p>
@@ -441,16 +744,13 @@
         </w:tabs>
       </w:pPr>
       <w:r>
-        <w:t>Fetches real time weather info</w:t>
-      </w:r>
-      <w:r>
-        <w:t xml:space="preserve"> f</w:t>
-      </w:r>
-      <w:r>
-        <w:t>rom API and provides latest data</w:t>
-      </w:r>
-      <w:r>
-        <w:t xml:space="preserve"> to the user.</w:t>
+        <w:t xml:space="preserve">This website can be used to send any </w:t>
+      </w:r>
+      <w:r>
+        <w:t>message</w:t>
+      </w:r>
+      <w:r>
+        <w:t xml:space="preserve"> in the form of SMS.</w:t>
       </w:r>
     </w:p>
     <w:p>
@@ -465,231 +765,35 @@
         </w:tabs>
       </w:pPr>
       <w:r>
-        <w:t>Used HTML, CSS, Javascript and ReactJS</w:t>
-      </w:r>
-    </w:p>
-    <w:p>
-      <w:pPr>
-        <w:pStyle w:val="ListParagraph"/>
-        <w:tabs>
-          <w:tab w:val="left" w:pos="2880"/>
-        </w:tabs>
-        <w:ind w:left="3600"/>
-      </w:pPr>
-    </w:p>
-    <w:p>
-      <w:pPr>
-        <w:tabs>
-          <w:tab w:val="left" w:pos="2880"/>
-        </w:tabs>
-      </w:pPr>
-    </w:p>
-    <w:p>
-      <w:pPr>
-        <w:tabs>
-          <w:tab w:val="left" w:pos="2880"/>
-        </w:tabs>
-      </w:pPr>
-      <w:r>
-        <w:tab/>
-      </w:r>
-      <w:r>
-        <w:rPr>
-          <w:b/>
-          <w:bCs/>
-        </w:rPr>
-        <w:t>Title</w:t>
-      </w:r>
-      <w:r>
-        <w:rPr>
-          <w:b/>
-          <w:bCs/>
-        </w:rPr>
+        <w:t>Used H</w:t>
+      </w:r>
+      <w:r>
+        <w:t xml:space="preserve">TML, CSS, </w:t>
+      </w:r>
+      <w:r>
+        <w:t>JavaScript</w:t>
+      </w:r>
+      <w:r>
         <w:t xml:space="preserve"> </w:t>
       </w:r>
       <w:r>
-        <w:rPr>
-          <w:bCs/>
-        </w:rPr>
-        <w:t>Random Joke Generator</w:t>
-      </w:r>
-    </w:p>
-    <w:p>
-      <w:pPr>
-        <w:pStyle w:val="ListParagraph"/>
-        <w:numPr>
-          <w:ilvl w:val="0"/>
-          <w:numId w:val="2"/>
-        </w:numPr>
-        <w:tabs>
-          <w:tab w:val="left" w:pos="2880"/>
-        </w:tabs>
-      </w:pPr>
-      <w:r>
-        <w:t>Fetches a random joke from API and displays it in the website.</w:t>
-      </w:r>
-    </w:p>
-    <w:p>
-      <w:pPr>
-        <w:pStyle w:val="ListParagraph"/>
-        <w:numPr>
-          <w:ilvl w:val="0"/>
-          <w:numId w:val="2"/>
-        </w:numPr>
-        <w:tabs>
-          <w:tab w:val="left" w:pos="2880"/>
-        </w:tabs>
-      </w:pPr>
-      <w:r>
-        <w:t>Used HTML, CSS, Javascript.</w:t>
-      </w:r>
-    </w:p>
-    <w:p>
-      <w:pPr>
-        <w:tabs>
-          <w:tab w:val="left" w:pos="2880"/>
-        </w:tabs>
-      </w:pPr>
-    </w:p>
-    <w:p>
-      <w:pPr>
-        <w:tabs>
-          <w:tab w:val="left" w:pos="2880"/>
-        </w:tabs>
-      </w:pPr>
-    </w:p>
-    <w:p>
-      <w:pPr>
-        <w:tabs>
-          <w:tab w:val="left" w:pos="2880"/>
-        </w:tabs>
-      </w:pPr>
-      <w:r>
-        <w:tab/>
-      </w:r>
-      <w:r>
-        <w:rPr>
-          <w:b/>
-          <w:bCs/>
-        </w:rPr>
-        <w:t xml:space="preserve">Title </w:t>
-      </w:r>
-      <w:r>
-        <w:rPr>
-          <w:bCs/>
-        </w:rPr>
-        <w:t>Custom Registration for Users</w:t>
-      </w:r>
-    </w:p>
-    <w:p>
-      <w:pPr>
-        <w:pStyle w:val="ListParagraph"/>
-        <w:numPr>
-          <w:ilvl w:val="0"/>
-          <w:numId w:val="2"/>
-        </w:numPr>
-        <w:tabs>
-          <w:tab w:val="left" w:pos="2880"/>
-        </w:tabs>
-      </w:pPr>
-      <w:r>
-        <w:t>Simple registration and login feature.</w:t>
-      </w:r>
-    </w:p>
-    <w:p>
-      <w:pPr>
-        <w:pStyle w:val="ListParagraph"/>
-        <w:numPr>
-          <w:ilvl w:val="0"/>
-          <w:numId w:val="2"/>
-        </w:numPr>
-        <w:tabs>
-          <w:tab w:val="left" w:pos="2880"/>
-        </w:tabs>
-      </w:pPr>
-      <w:r>
-        <w:t>Used HTML, CSS, Javascript, ReactJS</w:t>
-      </w:r>
-      <w:r>
-        <w:t>, NodeJS</w:t>
-      </w:r>
+        <w:t xml:space="preserve">and </w:t>
+      </w:r>
+      <w:proofErr w:type="spellStart"/>
+      <w:r>
+        <w:t>ReactsJS</w:t>
+      </w:r>
+      <w:proofErr w:type="spellEnd"/>
+      <w:r>
+        <w:t xml:space="preserve">, </w:t>
+      </w:r>
+      <w:proofErr w:type="spellStart"/>
+      <w:r>
+        <w:t>NodeJS</w:t>
+      </w:r>
+      <w:proofErr w:type="spellEnd"/>
       <w:r>
         <w:t xml:space="preserve"> and MongoDB</w:t>
-      </w:r>
-    </w:p>
-    <w:p>
-      <w:pPr>
-        <w:pStyle w:val="ListParagraph"/>
-        <w:tabs>
-          <w:tab w:val="left" w:pos="2880"/>
-        </w:tabs>
-        <w:ind w:left="3600"/>
-      </w:pPr>
-    </w:p>
-    <w:p>
-      <w:pPr>
-        <w:tabs>
-          <w:tab w:val="left" w:pos="2880"/>
-        </w:tabs>
-      </w:pPr>
-    </w:p>
-    <w:p>
-      <w:pPr>
-        <w:tabs>
-          <w:tab w:val="left" w:pos="2880"/>
-        </w:tabs>
-      </w:pPr>
-      <w:r>
-        <w:tab/>
-      </w:r>
-      <w:r>
-        <w:rPr>
-          <w:b/>
-          <w:bCs/>
-        </w:rPr>
-        <w:t xml:space="preserve">Title </w:t>
-      </w:r>
-      <w:r>
-        <w:rPr>
-          <w:bCs/>
-        </w:rPr>
-        <w:t>Articles posting website</w:t>
-      </w:r>
-    </w:p>
-    <w:p>
-      <w:pPr>
-        <w:pStyle w:val="ListParagraph"/>
-        <w:numPr>
-          <w:ilvl w:val="0"/>
-          <w:numId w:val="2"/>
-        </w:numPr>
-        <w:tabs>
-          <w:tab w:val="left" w:pos="2880"/>
-        </w:tabs>
-      </w:pPr>
-      <w:r>
-        <w:t>It has a feed like section where all the articles can be seen</w:t>
-      </w:r>
-      <w:r>
-        <w:t>.</w:t>
-      </w:r>
-    </w:p>
-    <w:p>
-      <w:pPr>
-        <w:pStyle w:val="ListParagraph"/>
-        <w:numPr>
-          <w:ilvl w:val="0"/>
-          <w:numId w:val="2"/>
-        </w:numPr>
-        <w:tabs>
-          <w:tab w:val="left" w:pos="2880"/>
-        </w:tabs>
-      </w:pPr>
-      <w:r>
-        <w:t>Used HTML, CSS,</w:t>
-      </w:r>
-      <w:r>
-        <w:t xml:space="preserve"> Javascript, ReactJS, NodeJS and MongoDB</w:t>
       </w:r>
     </w:p>
     <w:p>
@@ -1747,6 +1851,7 @@
   <w:style w:type="character" w:default="1" w:styleId="DefaultParagraphFont">
     <w:name w:val="Default Paragraph Font"/>
     <w:uiPriority w:val="1"/>
+    <w:semiHidden/>
     <w:unhideWhenUsed/>
   </w:style>
   <w:style w:type="table" w:default="1" w:styleId="TableNormal">

</xml_diff>